<commit_message>
Taller crear Portlet - Actualizar documentos
</commit_message>
<xml_diff>
--- a/Taller/Taller Basico Liferay DXP - Crear Portlet.docx
+++ b/Taller/Taller Basico Liferay DXP - Crear Portlet.docx
@@ -1014,21 +1014,7 @@
             <w:rStyle w:val="Hipervnculo"/>
             <w:noProof/>
           </w:rPr>
-          <w:t>Herencia - Cl</w:t>
-        </w:r>
-        <w:r>
-          <w:rPr>
-            <w:rStyle w:val="Hipervnculo"/>
-            <w:noProof/>
-          </w:rPr>
-          <w:t>a</w:t>
-        </w:r>
-        <w:r>
-          <w:rPr>
-            <w:rStyle w:val="Hipervnculo"/>
-            <w:noProof/>
-          </w:rPr>
-          <w:t>ses en Java:</w:t>
+          <w:t>Herencia - Clases en Java:</w:t>
         </w:r>
         <w:r>
           <w:rPr>
@@ -1707,7 +1693,28 @@
           <w:noProof/>
           <w:lang w:eastAsia="es-VE"/>
         </w:rPr>
-        <w:t xml:space="preserve">Vamos a construir un proyecto Liferay 7 paso a paso, para lo cual utilizaremos Gradle </w:t>
+        <w:t>C</w:t>
+      </w:r>
+      <w:r>
+        <w:rPr>
+          <w:noProof/>
+          <w:lang w:eastAsia="es-VE"/>
+        </w:rPr>
+        <w:t>onstruir u</w:t>
+      </w:r>
+      <w:r>
+        <w:rPr>
+          <w:noProof/>
+          <w:lang w:eastAsia="es-VE"/>
+        </w:rPr>
+        <w:t>n proyecto Liferay 7</w:t>
+      </w:r>
+      <w:r>
+        <w:rPr>
+          <w:noProof/>
+          <w:lang w:eastAsia="es-VE"/>
+        </w:rPr>
+        <w:t xml:space="preserve">, para lo cual utilizaremos Gradle </w:t>
       </w:r>
       <w:r>
         <w:rPr>
@@ -1723,16 +1730,6 @@
         </w:rPr>
         <w:t xml:space="preserve"> Liferay Developer Studio. </w:t>
       </w:r>
-    </w:p>
-    <w:p>
-      <w:pPr>
-        <w:pStyle w:val="Prrafodelista"/>
-        <w:ind w:left="0" w:firstLine="360"/>
-        <w:rPr>
-          <w:noProof/>
-          <w:lang w:eastAsia="es-VE"/>
-        </w:rPr>
-      </w:pPr>
     </w:p>
     <w:p>
       <w:pPr>
@@ -1831,7 +1828,21 @@
           <w:noProof/>
           <w:lang w:eastAsia="es-VE"/>
         </w:rPr>
-        <w:t xml:space="preserve"> Configuración del paquete (Nombre, paquete y version). Permite identificar un paquete único del módulo.</w:t>
+        <w:t xml:space="preserve"> Configuración del p</w:t>
+      </w:r>
+      <w:r>
+        <w:rPr>
+          <w:noProof/>
+          <w:lang w:eastAsia="es-VE"/>
+        </w:rPr>
+        <w:t>aquete (Nombre, paquete y versió</w:t>
+      </w:r>
+      <w:r>
+        <w:rPr>
+          <w:noProof/>
+          <w:lang w:eastAsia="es-VE"/>
+        </w:rPr>
+        <w:t>n). Permite identificar un paquete único del módulo.</w:t>
       </w:r>
     </w:p>
     <w:p>
@@ -3582,7 +3593,51 @@
           <w:sz w:val="28"/>
           <w:szCs w:val="28"/>
         </w:rPr>
-        <w:t>Crear el Proyecto Gradle en LiferayDeveloperStudio (Importar)</w:t>
+        <w:t xml:space="preserve">Crear el proyecto </w:t>
+      </w:r>
+      <w:proofErr w:type="spellStart"/>
+      <w:r>
+        <w:rPr>
+          <w:color w:val="365F91" w:themeColor="accent1" w:themeShade="BF"/>
+          <w:sz w:val="28"/>
+          <w:szCs w:val="28"/>
+        </w:rPr>
+        <w:t>g</w:t>
+      </w:r>
+      <w:r>
+        <w:rPr>
+          <w:color w:val="365F91" w:themeColor="accent1" w:themeShade="BF"/>
+          <w:sz w:val="28"/>
+          <w:szCs w:val="28"/>
+        </w:rPr>
+        <w:t>radle</w:t>
+      </w:r>
+      <w:proofErr w:type="spellEnd"/>
+      <w:r>
+        <w:rPr>
+          <w:color w:val="365F91" w:themeColor="accent1" w:themeShade="BF"/>
+          <w:sz w:val="28"/>
+          <w:szCs w:val="28"/>
+        </w:rPr>
+        <w:t xml:space="preserve"> en </w:t>
+      </w:r>
+      <w:proofErr w:type="spellStart"/>
+      <w:r>
+        <w:rPr>
+          <w:color w:val="365F91" w:themeColor="accent1" w:themeShade="BF"/>
+          <w:sz w:val="28"/>
+          <w:szCs w:val="28"/>
+        </w:rPr>
+        <w:t>LiferayDeveloperStudio</w:t>
+      </w:r>
+      <w:proofErr w:type="spellEnd"/>
+      <w:r>
+        <w:rPr>
+          <w:color w:val="365F91" w:themeColor="accent1" w:themeShade="BF"/>
+          <w:sz w:val="28"/>
+          <w:szCs w:val="28"/>
+        </w:rPr>
+        <w:t xml:space="preserve"> (Importar)</w:t>
       </w:r>
       <w:bookmarkEnd w:id="4"/>
     </w:p>
@@ -5565,7 +5620,7 @@
       <w:r>
         <w:rPr>
           <w:noProof/>
-          <w:lang w:eastAsia="es-VE"/>
+          <w:lang w:val="es-ES" w:eastAsia="es-ES"/>
         </w:rPr>
         <w:drawing>
           <wp:inline distT="0" distB="0" distL="0" distR="0">
@@ -6530,7 +6585,35 @@
           <w:noProof/>
           <w:lang w:eastAsia="es-VE"/>
         </w:rPr>
-        <w:t>META-INF -&gt; resources -&gt; init.jsp y view.jsp</w:t>
+        <w:t xml:space="preserve">META-INF -&gt; resources -&gt; init.jsp </w:t>
+      </w:r>
+      <w:r>
+        <w:rPr>
+          <w:noProof/>
+          <w:lang w:eastAsia="es-VE"/>
+        </w:rPr>
+        <w:t xml:space="preserve"> </w:t>
+      </w:r>
+      <w:r>
+        <w:rPr>
+          <w:noProof/>
+          <w:lang w:eastAsia="es-VE"/>
+        </w:rPr>
+        <w:t>y</w:t>
+      </w:r>
+      <w:r>
+        <w:rPr>
+          <w:noProof/>
+          <w:lang w:eastAsia="es-VE"/>
+        </w:rPr>
+        <w:t xml:space="preserve"> </w:t>
+      </w:r>
+      <w:r>
+        <w:rPr>
+          <w:noProof/>
+          <w:lang w:eastAsia="es-VE"/>
+        </w:rPr>
+        <w:t xml:space="preserve"> view.jsp</w:t>
       </w:r>
     </w:p>
     <w:p>
@@ -16505,7 +16588,49 @@
           <w:noProof/>
           <w:lang w:eastAsia="es-VE"/>
         </w:rPr>
-        <w:t>Validar el despliegue del proyecto a trvés de a Herramienta gogo shell del IDE.</w:t>
+        <w:t>Validar el despliegue del proyecto a tr</w:t>
+      </w:r>
+      <w:r>
+        <w:rPr>
+          <w:noProof/>
+          <w:lang w:eastAsia="es-VE"/>
+        </w:rPr>
+        <w:t>a</w:t>
+      </w:r>
+      <w:r>
+        <w:rPr>
+          <w:noProof/>
+          <w:lang w:eastAsia="es-VE"/>
+        </w:rPr>
+        <w:t xml:space="preserve">vés de a Herramienta </w:t>
+      </w:r>
+      <w:r>
+        <w:rPr>
+          <w:noProof/>
+          <w:lang w:eastAsia="es-VE"/>
+        </w:rPr>
+        <w:t>G</w:t>
+      </w:r>
+      <w:r>
+        <w:rPr>
+          <w:noProof/>
+          <w:lang w:eastAsia="es-VE"/>
+        </w:rPr>
+        <w:t xml:space="preserve">ogo </w:t>
+      </w:r>
+      <w:r>
+        <w:rPr>
+          <w:noProof/>
+          <w:lang w:eastAsia="es-VE"/>
+        </w:rPr>
+        <w:t>S</w:t>
+      </w:r>
+      <w:r>
+        <w:rPr>
+          <w:noProof/>
+          <w:lang w:eastAsia="es-VE"/>
+        </w:rPr>
+        <w:t>hell del IDE.</w:t>
       </w:r>
     </w:p>
     <w:p>
@@ -17108,7 +17233,7 @@
           <w:szCs w:val="28"/>
           <w:lang w:val="es-ES" w:eastAsia="es-ES"/>
         </w:rPr>
-        <w:t>Crear P</w:t>
+        <w:t>Crear p</w:t>
       </w:r>
       <w:r>
         <w:rPr>
@@ -17189,7 +17314,14 @@
           <w:noProof/>
           <w:lang w:eastAsia="es-VE"/>
         </w:rPr>
-        <w:t>gina publica (Paises)</w:t>
+        <w:t>gina publica (Pai</w:t>
+      </w:r>
+      <w:r>
+        <w:rPr>
+          <w:noProof/>
+          <w:lang w:eastAsia="es-VE"/>
+        </w:rPr>
+        <w:t>ses)</w:t>
       </w:r>
     </w:p>
     <w:p>
@@ -17538,7 +17670,21 @@
           <w:noProof/>
           <w:lang w:eastAsia="es-VE"/>
         </w:rPr>
-        <w:t>Publicar el portlet .(Arrastrar el portlet a la vista)</w:t>
+        <w:t xml:space="preserve">Publicar el portlet .(Arrastrar el </w:t>
+      </w:r>
+      <w:r>
+        <w:rPr>
+          <w:noProof/>
+          <w:lang w:eastAsia="es-VE"/>
+        </w:rPr>
+        <w:t>P</w:t>
+      </w:r>
+      <w:r>
+        <w:rPr>
+          <w:noProof/>
+          <w:lang w:eastAsia="es-VE"/>
+        </w:rPr>
+        <w:t>ortlet a la vista)</w:t>
       </w:r>
     </w:p>
     <w:p>
@@ -17712,7 +17858,28 @@
           <w:noProof/>
           <w:lang w:eastAsia="es-VE"/>
         </w:rPr>
-        <w:t>Se agrega el portlet</w:t>
+        <w:t xml:space="preserve">Se agrega el </w:t>
+      </w:r>
+      <w:r>
+        <w:rPr>
+          <w:noProof/>
+          <w:lang w:eastAsia="es-VE"/>
+        </w:rPr>
+        <w:t>P</w:t>
+      </w:r>
+      <w:r>
+        <w:rPr>
+          <w:noProof/>
+          <w:lang w:eastAsia="es-VE"/>
+        </w:rPr>
+        <w:t>ortlet</w:t>
+      </w:r>
+      <w:r>
+        <w:rPr>
+          <w:noProof/>
+          <w:lang w:eastAsia="es-VE"/>
+        </w:rPr>
+        <w:t>. Refrescar la vista.</w:t>
       </w:r>
     </w:p>
     <w:p>
@@ -18896,7 +19063,7 @@
                     <a:blip r:embed="rId35">
                       <a:extLst>
                         <a:ext uri="{28A0092B-C50C-407E-A947-70E740481C1C}">
-                          <a14:useLocalDpi xmlns:a14="http://schemas.microsoft.com/office/drawing/2010/main" xmlns:wps="http://schemas.microsoft.com/office/word/2010/wordprocessingShape" xmlns:wpi="http://schemas.microsoft.com/office/word/2010/wordprocessingInk" xmlns:wpg="http://schemas.microsoft.com/office/word/2010/wordprocessingGroup" xmlns:w14="http://schemas.microsoft.com/office/word/2010/wordml" xmlns:w="http://schemas.openxmlformats.org/wordprocessingml/2006/main" xmlns:w10="urn:schemas-microsoft-com:office:word" xmlns:wp14="http://schemas.microsoft.com/office/word/2010/wordprocessingDrawing" xmlns:v="urn:schemas-microsoft-com:vml" xmlns:o="urn:schemas-microsoft-com:office:office" xmlns:mc="http://schemas.openxmlformats.org/markup-compatibility/2006" xmlns:wpc="http://schemas.microsoft.com/office/word/2010/wordprocessingCanvas" xmlns="" val="0"/>
+                          <a14:useLocalDpi xmlns="" xmlns:wpc="http://schemas.microsoft.com/office/word/2010/wordprocessingCanvas" xmlns:mc="http://schemas.openxmlformats.org/markup-compatibility/2006" xmlns:o="urn:schemas-microsoft-com:office:office" xmlns:v="urn:schemas-microsoft-com:vml" xmlns:wp14="http://schemas.microsoft.com/office/word/2010/wordprocessingDrawing" xmlns:w10="urn:schemas-microsoft-com:office:word" xmlns:w="http://schemas.openxmlformats.org/wordprocessingml/2006/main" xmlns:w14="http://schemas.microsoft.com/office/word/2010/wordml" xmlns:wpg="http://schemas.microsoft.com/office/word/2010/wordprocessingGroup" xmlns:wpi="http://schemas.microsoft.com/office/word/2010/wordprocessingInk" xmlns:wps="http://schemas.microsoft.com/office/word/2010/wordprocessingShape" xmlns:a14="http://schemas.microsoft.com/office/drawing/2010/main" val="0"/>
                         </a:ext>
                       </a:extLst>
                     </a:blip>
@@ -20347,17 +20514,6 @@
         <w:pStyle w:val="HTMLconformatoprevio"/>
         <w:jc w:val="both"/>
         <w:rPr>
-          <w:color w:val="365F91" w:themeColor="accent1" w:themeShade="BF"/>
-          <w:sz w:val="28"/>
-          <w:szCs w:val="28"/>
-        </w:rPr>
-      </w:pPr>
-    </w:p>
-    <w:p>
-      <w:pPr>
-        <w:pStyle w:val="HTMLconformatoprevio"/>
-        <w:jc w:val="both"/>
-        <w:rPr>
           <w:rStyle w:val="tgc"/>
           <w:rFonts w:asciiTheme="minorHAnsi" w:eastAsiaTheme="minorHAnsi" w:hAnsiTheme="minorHAnsi" w:cstheme="minorBidi"/>
           <w:sz w:val="22"/>
@@ -20707,17 +20863,6 @@
         <w:pStyle w:val="HTMLconformatoprevio"/>
         <w:jc w:val="both"/>
         <w:rPr>
-          <w:color w:val="365F91" w:themeColor="accent1" w:themeShade="BF"/>
-          <w:sz w:val="28"/>
-          <w:szCs w:val="28"/>
-        </w:rPr>
-      </w:pPr>
-    </w:p>
-    <w:p>
-      <w:pPr>
-        <w:pStyle w:val="HTMLconformatoprevio"/>
-        <w:jc w:val="both"/>
-        <w:rPr>
           <w:rStyle w:val="tgc"/>
           <w:rFonts w:asciiTheme="minorHAnsi" w:eastAsiaTheme="minorHAnsi" w:hAnsiTheme="minorHAnsi" w:cstheme="minorBidi"/>
           <w:sz w:val="22"/>
@@ -21413,6 +21558,7 @@
           <w:lang w:val="es-ES"/>
         </w:rPr>
       </w:pPr>
+      <w:proofErr w:type="spellStart"/>
       <w:r>
         <w:rPr>
           <w:rFonts w:ascii="System" w:hAnsi="System" w:cs="System"/>
@@ -21421,7 +21567,18 @@
           <w:szCs w:val="16"/>
           <w:lang w:val="es-ES"/>
         </w:rPr>
-        <w:t xml:space="preserve">Import-Package: </w:t>
+        <w:t>Import-Package</w:t>
+      </w:r>
+      <w:proofErr w:type="spellEnd"/>
+      <w:r>
+        <w:rPr>
+          <w:rFonts w:ascii="System" w:hAnsi="System" w:cs="System"/>
+          <w:bCs/>
+          <w:sz w:val="16"/>
+          <w:szCs w:val="16"/>
+          <w:lang w:val="es-ES"/>
+        </w:rPr>
+        <w:t xml:space="preserve">: </w:t>
       </w:r>
       <w:proofErr w:type="spellStart"/>
       <w:r>
@@ -21718,7 +21875,7 @@
           <w:szCs w:val="16"/>
           <w:lang w:val="es-ES"/>
         </w:rPr>
-        <w:t>Private</w:t>
+        <w:t>Private-Package</w:t>
       </w:r>
       <w:proofErr w:type="spellEnd"/>
       <w:r>
@@ -21729,7 +21886,7 @@
           <w:szCs w:val="16"/>
           <w:lang w:val="es-ES"/>
         </w:rPr>
-        <w:t xml:space="preserve">-Package: </w:t>
+        <w:t xml:space="preserve">: </w:t>
       </w:r>
       <w:proofErr w:type="spellStart"/>
       <w:r>
@@ -22721,7 +22878,29 @@
           <w:szCs w:val="16"/>
           <w:lang w:val="es-ES"/>
         </w:rPr>
-        <w:t>" immediate="true"&gt;</w:t>
+        <w:t xml:space="preserve">" </w:t>
+      </w:r>
+      <w:proofErr w:type="spellStart"/>
+      <w:r>
+        <w:rPr>
+          <w:rFonts w:ascii="System" w:hAnsi="System" w:cs="System"/>
+          <w:bCs/>
+          <w:sz w:val="16"/>
+          <w:szCs w:val="16"/>
+          <w:lang w:val="es-ES"/>
+        </w:rPr>
+        <w:t>immediate</w:t>
+      </w:r>
+      <w:proofErr w:type="spellEnd"/>
+      <w:r>
+        <w:rPr>
+          <w:rFonts w:ascii="System" w:hAnsi="System" w:cs="System"/>
+          <w:bCs/>
+          <w:sz w:val="16"/>
+          <w:szCs w:val="16"/>
+          <w:lang w:val="es-ES"/>
+        </w:rPr>
+        <w:t>="true"&gt;</w:t>
       </w:r>
     </w:p>
     <w:p>
@@ -22906,7 +23085,29 @@
           <w:szCs w:val="16"/>
           <w:lang w:val="es-ES"/>
         </w:rPr>
-        <w:t xml:space="preserve"> interface="javax.portlet.Portlet"/&gt;</w:t>
+        <w:t xml:space="preserve"> interface="</w:t>
+      </w:r>
+      <w:proofErr w:type="spellStart"/>
+      <w:r>
+        <w:rPr>
+          <w:rFonts w:ascii="System" w:hAnsi="System" w:cs="System"/>
+          <w:bCs/>
+          <w:sz w:val="16"/>
+          <w:szCs w:val="16"/>
+          <w:lang w:val="es-ES"/>
+        </w:rPr>
+        <w:t>javax.portlet.Portlet</w:t>
+      </w:r>
+      <w:proofErr w:type="spellEnd"/>
+      <w:r>
+        <w:rPr>
+          <w:rFonts w:ascii="System" w:hAnsi="System" w:cs="System"/>
+          <w:bCs/>
+          <w:sz w:val="16"/>
+          <w:szCs w:val="16"/>
+          <w:lang w:val="es-ES"/>
+        </w:rPr>
+        <w:t>"/&gt;</w:t>
       </w:r>
     </w:p>
     <w:p>

</xml_diff>